<commit_message>
Add Josh as attribution
</commit_message>
<xml_diff>
--- a/Attributions.docx
+++ b/Attributions.docx
@@ -16,6 +16,17 @@
       </w:hyperlink>
     </w:p>
     <w:p/>
+    <w:p>
+      <w:r>
+        <w:t xml:space="preserve">Death </w:t>
+      </w:r>
+      <w:r>
+        <w:t xml:space="preserve">and hurt </w:t>
+      </w:r>
+      <w:r>
+        <w:t>sounds done by Joshua Bellamy</w:t>
+      </w:r>
+    </w:p>
     <w:sectPr>
       <w:pgSz w:w="11906" w:h="16838"/>
       <w:pgMar w:top="1440" w:right="1440" w:bottom="1440" w:left="1440" w:header="708" w:footer="708" w:gutter="0"/>

</xml_diff>